<commit_message>
Added chapter 15 + edited some minor errors on entrance and ephemeral chapters.
</commit_message>
<xml_diff>
--- a/One Shot 2 - Entrance.docx
+++ b/One Shot 2 - Entrance.docx
@@ -13,88 +13,62 @@
           <w:rFonts w:ascii="Trebuchet MS" w:eastAsia="Trebuchet MS" w:hAnsi="Trebuchet MS" w:cs="Trebuchet MS"/>
           <w:sz w:val="20"/>
         </w:rPr>
-        <w:t xml:space="preserve">Things ought to go well now. Okay, maybe not with all the destruction done when </w:t>
-      </w:r>
-      <w:r>
-        <w:rPr>
-          <w:rFonts w:ascii="Trebuchet MS" w:eastAsia="Trebuchet MS" w:hAnsi="Trebuchet MS" w:cs="Trebuchet MS"/>
-          <w:sz w:val="20"/>
-        </w:rPr>
-        <w:t>Zellha</w:t>
-      </w:r>
-      <w:r>
-        <w:rPr>
-          <w:rFonts w:ascii="Trebuchet MS" w:eastAsia="Trebuchet MS" w:hAnsi="Trebuchet MS" w:cs="Trebuchet MS"/>
-          <w:sz w:val="20"/>
-        </w:rPr>
-        <w:t xml:space="preserve"> was berserk. The authorities naturally found blame on Agent One for not being able to contain her power. They took one step further, making the most unreasonable demand </w:t>
-      </w:r>
-      <w:r>
-        <w:rPr>
-          <w:rFonts w:ascii="Trebuchet MS" w:eastAsia="Trebuchet MS" w:hAnsi="Trebuchet MS" w:cs="Trebuchet MS"/>
-          <w:sz w:val="20"/>
-        </w:rPr>
-        <w:t>to a mere student - to pay up twenty million zel or face expulsion.</w:t>
-      </w:r>
-    </w:p>
-    <w:p>
-      <w:pPr>
-        <w:widowControl w:val="0"/>
-        <w:spacing w:before="80" w:after="180" w:line="360" w:lineRule="auto"/>
-      </w:pPr>
-      <w:r>
-        <w:rPr>
-          <w:rFonts w:ascii="Trebuchet MS" w:eastAsia="Trebuchet MS" w:hAnsi="Trebuchet MS" w:cs="Trebuchet MS"/>
-          <w:sz w:val="20"/>
-        </w:rPr>
-        <w:t xml:space="preserve">While the huge fee was something to make a fuss out of, it was not all that bad to him. The experiences he had got him to write even more songs in a span of a single day, notably from the </w:t>
-      </w:r>
-      <w:r>
-        <w:rPr>
-          <w:rFonts w:ascii="Trebuchet MS" w:eastAsia="Trebuchet MS" w:hAnsi="Trebuchet MS" w:cs="Trebuchet MS"/>
-          <w:sz w:val="20"/>
-        </w:rPr>
-        <w:t>tough training with Michele, the intensity of his fear when he fought Zellha and the love that he freely gave away that ultimately calmed her down.</w:t>
-      </w:r>
-    </w:p>
-    <w:p>
-      <w:pPr>
-        <w:widowControl w:val="0"/>
-        <w:spacing w:before="80" w:after="180" w:line="360" w:lineRule="auto"/>
-      </w:pPr>
-      <w:r>
-        <w:rPr>
-          <w:rFonts w:ascii="Trebuchet MS" w:eastAsia="Trebuchet MS" w:hAnsi="Trebuchet MS" w:cs="Trebuchet MS"/>
-          <w:sz w:val="20"/>
-        </w:rPr>
-        <w:t>He sat on the bench in front of the piano, testing the arranged music notes he made for himself when he hear</w:t>
-      </w:r>
-      <w:r>
-        <w:rPr>
-          <w:rFonts w:ascii="Trebuchet MS" w:eastAsia="Trebuchet MS" w:hAnsi="Trebuchet MS" w:cs="Trebuchet MS"/>
-          <w:sz w:val="20"/>
-        </w:rPr>
-        <w:t>d the door creaked open.</w:t>
-      </w:r>
-    </w:p>
-    <w:p>
-      <w:pPr>
-        <w:widowControl w:val="0"/>
-        <w:spacing w:before="80" w:after="180" w:line="360" w:lineRule="auto"/>
-      </w:pPr>
-      <w:r>
-        <w:rPr>
-          <w:rFonts w:ascii="Trebuchet MS" w:eastAsia="Trebuchet MS" w:hAnsi="Trebuchet MS" w:cs="Trebuchet MS"/>
-          <w:sz w:val="20"/>
-        </w:rPr>
-        <w:t>“What’s up?” Klavier</w:t>
-      </w:r>
-      <w:r>
-        <w:rPr>
-          <w:rFonts w:ascii="Trebuchet MS" w:eastAsia="Trebuchet MS" w:hAnsi="Trebuchet MS" w:cs="Trebuchet MS"/>
-          <w:sz w:val="20"/>
-        </w:rPr>
-        <w:t xml:space="preserve"> asked as he played on as if he was never disturbed in the first place.</w:t>
+        <w:t xml:space="preserve">Things ought to go well now. Okay, maybe not with all the destruction done when Zellha was berserk. The authorities naturally found blame on </w:t>
+      </w:r>
+      <w:r>
+        <w:rPr>
+          <w:rFonts w:ascii="Trebuchet MS" w:eastAsia="Trebuchet MS" w:hAnsi="Trebuchet MS" w:cs="Trebuchet MS"/>
+          <w:sz w:val="20"/>
+        </w:rPr>
+        <w:t>Klavier</w:t>
+      </w:r>
+      <w:r>
+        <w:rPr>
+          <w:rFonts w:ascii="Trebuchet MS" w:eastAsia="Trebuchet MS" w:hAnsi="Trebuchet MS" w:cs="Trebuchet MS"/>
+          <w:sz w:val="20"/>
+        </w:rPr>
+        <w:t xml:space="preserve"> for not being able to contain her power. They took one step further, making the most unreasonable demand to a mere student - to pay up twenty million zel or face expulsion.</w:t>
+      </w:r>
+      <w:bookmarkStart w:id="0" w:name="_GoBack"/>
+      <w:bookmarkEnd w:id="0"/>
+    </w:p>
+    <w:p>
+      <w:pPr>
+        <w:widowControl w:val="0"/>
+        <w:spacing w:before="80" w:after="180" w:line="360" w:lineRule="auto"/>
+      </w:pPr>
+      <w:r>
+        <w:rPr>
+          <w:rFonts w:ascii="Trebuchet MS" w:eastAsia="Trebuchet MS" w:hAnsi="Trebuchet MS" w:cs="Trebuchet MS"/>
+          <w:sz w:val="20"/>
+        </w:rPr>
+        <w:t>While the huge fee was something to make a fuss out of, it was not all that bad to him. The experiences he had got him to write even more songs in a span of a single day, notably from the tough training with Michele, the intensity of his fear when he fought Zellha and the love that he freely gave away that ultimately calmed her down.</w:t>
+      </w:r>
+    </w:p>
+    <w:p>
+      <w:pPr>
+        <w:widowControl w:val="0"/>
+        <w:spacing w:before="80" w:after="180" w:line="360" w:lineRule="auto"/>
+      </w:pPr>
+      <w:r>
+        <w:rPr>
+          <w:rFonts w:ascii="Trebuchet MS" w:eastAsia="Trebuchet MS" w:hAnsi="Trebuchet MS" w:cs="Trebuchet MS"/>
+          <w:sz w:val="20"/>
+        </w:rPr>
+        <w:t>He sat on the bench in front of the piano, testing the arranged music notes he made for himself when he heard the door creaked open.</w:t>
+      </w:r>
+    </w:p>
+    <w:p>
+      <w:pPr>
+        <w:widowControl w:val="0"/>
+        <w:spacing w:before="80" w:after="180" w:line="360" w:lineRule="auto"/>
+      </w:pPr>
+      <w:r>
+        <w:rPr>
+          <w:rFonts w:ascii="Trebuchet MS" w:eastAsia="Trebuchet MS" w:hAnsi="Trebuchet MS" w:cs="Trebuchet MS"/>
+          <w:sz w:val="20"/>
+        </w:rPr>
+        <w:t>“What’s up?” Klavier asked as he played on as if he was never disturbed in the first place.</w:t>
       </w:r>
     </w:p>
     <w:p>
@@ -120,21 +94,7 @@
           <w:rFonts w:ascii="Trebuchet MS" w:eastAsia="Trebuchet MS" w:hAnsi="Trebuchet MS" w:cs="Trebuchet MS"/>
           <w:sz w:val="20"/>
         </w:rPr>
-        <w:t xml:space="preserve">“I’m still finding ways around it but </w:t>
-      </w:r>
-      <w:r>
-        <w:rPr>
-          <w:rFonts w:ascii="Trebuchet MS" w:eastAsia="Trebuchet MS" w:hAnsi="Trebuchet MS" w:cs="Trebuchet MS"/>
-          <w:sz w:val="20"/>
-        </w:rPr>
-        <w:t>right now, I’ve kind of</w:t>
-      </w:r>
-      <w:r>
-        <w:rPr>
-          <w:rFonts w:ascii="Trebuchet MS" w:eastAsia="Trebuchet MS" w:hAnsi="Trebuchet MS" w:cs="Trebuchet MS"/>
-          <w:sz w:val="20"/>
-        </w:rPr>
-        <w:t xml:space="preserve"> hit a wall. The school festival is coming up and there’s a lot of preparations needed so I’ll think about it when the event is over.”</w:t>
+        <w:t>“I’m still finding ways around it but right now, I’ve kind of hit a wall. The school festival is coming up and there’s a lot of preparations needed so I’ll think about it when the event is over.”</w:t>
       </w:r>
     </w:p>
     <w:p>
@@ -160,21 +120,7 @@
           <w:rFonts w:ascii="Trebuchet MS" w:eastAsia="Trebuchet MS" w:hAnsi="Trebuchet MS" w:cs="Trebuchet MS"/>
           <w:sz w:val="20"/>
         </w:rPr>
-        <w:t>“It’s a once-a-year event held by the school to r</w:t>
-      </w:r>
-      <w:r>
-        <w:rPr>
-          <w:rFonts w:ascii="Trebuchet MS" w:eastAsia="Trebuchet MS" w:hAnsi="Trebuchet MS" w:cs="Trebuchet MS"/>
-          <w:sz w:val="20"/>
-        </w:rPr>
-        <w:t xml:space="preserve">aise funds for the school activities. We’re quite high profile if you look at it, with the hype of summoning still high in the air and more recently, the need to renovate the destroyed areas,” Zellha looked down on the floor as when he said that. “I’m yet </w:t>
-      </w:r>
-      <w:r>
-        <w:rPr>
-          <w:rFonts w:ascii="Trebuchet MS" w:eastAsia="Trebuchet MS" w:hAnsi="Trebuchet MS" w:cs="Trebuchet MS"/>
-          <w:sz w:val="20"/>
-        </w:rPr>
-        <w:t>to register for anything significant though.”</w:t>
+        <w:t>“It’s a once-a-year event held by the school to raise funds for the school activities. We’re quite high profile if you look at it, with the hype of summoning still high in the air and more recently, the need to renovate the destroyed areas,” Zellha looked down on the floor as when he said that. “I’m yet to register for anything significant though.”</w:t>
       </w:r>
     </w:p>
     <w:p>
@@ -213,14 +159,7 @@
           <w:rFonts w:ascii="Trebuchet MS" w:eastAsia="Trebuchet MS" w:hAnsi="Trebuchet MS" w:cs="Trebuchet MS"/>
           <w:sz w:val="20"/>
         </w:rPr>
-        <w:t>“Heh, ev</w:t>
-      </w:r>
-      <w:r>
-        <w:rPr>
-          <w:rFonts w:ascii="Trebuchet MS" w:eastAsia="Trebuchet MS" w:hAnsi="Trebuchet MS" w:cs="Trebuchet MS"/>
-          <w:sz w:val="20"/>
-        </w:rPr>
-        <w:t>en a dumb person can outwit you.”</w:t>
+        <w:t>“Heh, even a dumb person can outwit you.”</w:t>
       </w:r>
     </w:p>
     <w:p>
@@ -259,14 +198,21 @@
           <w:rFonts w:ascii="Trebuchet MS" w:eastAsia="Trebuchet MS" w:hAnsi="Trebuchet MS" w:cs="Trebuchet MS"/>
           <w:sz w:val="20"/>
         </w:rPr>
-        <w:t>“Don’t look at me like that. You started it. So, let’s get onto pulling through this proposal,” Z</w:t>
-      </w:r>
-      <w:r>
-        <w:rPr>
-          <w:rFonts w:ascii="Trebuchet MS" w:eastAsia="Trebuchet MS" w:hAnsi="Trebuchet MS" w:cs="Trebuchet MS"/>
-          <w:sz w:val="20"/>
-        </w:rPr>
-        <w:t>ellha shifted her attention to Agent One. “You should submit some of your entries to the band and let them help you play it along with you. Who knows, you might actually get popular that way.”</w:t>
+        <w:t xml:space="preserve">“Don’t look at me like that. You started it. So, let’s get onto pulling through this proposal,” Zellha shifted her attention to </w:t>
+      </w:r>
+      <w:r>
+        <w:rPr>
+          <w:rFonts w:ascii="Trebuchet MS" w:eastAsia="Trebuchet MS" w:hAnsi="Trebuchet MS" w:cs="Trebuchet MS"/>
+          <w:sz w:val="20"/>
+        </w:rPr>
+        <w:t>Klavier</w:t>
+      </w:r>
+      <w:r>
+        <w:rPr>
+          <w:rFonts w:ascii="Trebuchet MS" w:eastAsia="Trebuchet MS" w:hAnsi="Trebuchet MS" w:cs="Trebuchet MS"/>
+          <w:sz w:val="20"/>
+        </w:rPr>
+        <w:t>. “You should submit some of your entries to the band and let them help you play it along with you. Who knows, you might actually get popular that way.”</w:t>
       </w:r>
     </w:p>
     <w:p>
@@ -293,54 +239,47 @@
           <w:sz w:val="20"/>
         </w:rPr>
         <w:lastRenderedPageBreak/>
-        <w:t>“Humble guy, aren’t you?</w:t>
-      </w:r>
-      <w:r>
-        <w:rPr>
-          <w:rFonts w:ascii="Trebuchet MS" w:eastAsia="Trebuchet MS" w:hAnsi="Trebuchet MS" w:cs="Trebuchet MS"/>
-          <w:sz w:val="20"/>
-        </w:rPr>
-        <w:t xml:space="preserve"> While you perform out there, I’ll be selling lemonades. They’re a hit even among the gods so you can trust that I can fetch lots of cash.”</w:t>
-      </w:r>
-    </w:p>
-    <w:p>
-      <w:pPr>
-        <w:widowControl w:val="0"/>
-        <w:spacing w:before="80" w:after="180" w:line="360" w:lineRule="auto"/>
-      </w:pPr>
-      <w:r>
-        <w:rPr>
-          <w:rFonts w:ascii="Trebuchet MS" w:eastAsia="Trebuchet MS" w:hAnsi="Trebuchet MS" w:cs="Trebuchet MS"/>
-          <w:sz w:val="20"/>
-        </w:rPr>
-        <w:t>“I don’t like the sound of that,” Michele commented. “It sounds almost like you want to</w:t>
-      </w:r>
-      <w:r>
-        <w:rPr>
-          <w:rFonts w:ascii="Trebuchet MS" w:eastAsia="Trebuchet MS" w:hAnsi="Trebuchet MS" w:cs="Trebuchet MS"/>
-          <w:sz w:val="20"/>
-        </w:rPr>
-        <w:t xml:space="preserve"> scam people.”</w:t>
-      </w:r>
-    </w:p>
-    <w:p>
-      <w:pPr>
-        <w:widowControl w:val="0"/>
-        <w:spacing w:before="80" w:after="180" w:line="360" w:lineRule="auto"/>
-      </w:pPr>
-      <w:r>
-        <w:rPr>
-          <w:rFonts w:ascii="Trebuchet MS" w:eastAsia="Trebuchet MS" w:hAnsi="Trebuchet MS" w:cs="Trebuchet MS"/>
-          <w:sz w:val="20"/>
-        </w:rPr>
-        <w:t>“Do I? Then what</w:t>
-      </w:r>
-      <w:r>
-        <w:rPr>
-          <w:rFonts w:ascii="Trebuchet MS" w:eastAsia="Trebuchet MS" w:hAnsi="Trebuchet MS" w:cs="Trebuchet MS"/>
-          <w:sz w:val="20"/>
-        </w:rPr>
-        <w:t xml:space="preserve"> do you intend to do to help Agent One? H~mm?”</w:t>
+        <w:t>“Humble guy, aren’t you? While you perform out there, I’ll be selling lemonades. They’re a hit even among the gods so you can trust that I can fetch lots of cash.”</w:t>
+      </w:r>
+    </w:p>
+    <w:p>
+      <w:pPr>
+        <w:widowControl w:val="0"/>
+        <w:spacing w:before="80" w:after="180" w:line="360" w:lineRule="auto"/>
+      </w:pPr>
+      <w:r>
+        <w:rPr>
+          <w:rFonts w:ascii="Trebuchet MS" w:eastAsia="Trebuchet MS" w:hAnsi="Trebuchet MS" w:cs="Trebuchet MS"/>
+          <w:sz w:val="20"/>
+        </w:rPr>
+        <w:t>“I don’t like the sound of that,” Michele commented. “It sounds almost like you want to scam people.”</w:t>
+      </w:r>
+    </w:p>
+    <w:p>
+      <w:pPr>
+        <w:widowControl w:val="0"/>
+        <w:spacing w:before="80" w:after="180" w:line="360" w:lineRule="auto"/>
+      </w:pPr>
+      <w:r>
+        <w:rPr>
+          <w:rFonts w:ascii="Trebuchet MS" w:eastAsia="Trebuchet MS" w:hAnsi="Trebuchet MS" w:cs="Trebuchet MS"/>
+          <w:sz w:val="20"/>
+        </w:rPr>
+        <w:t xml:space="preserve">“Do I? Then what do you intend to do to help </w:t>
+      </w:r>
+      <w:r>
+        <w:rPr>
+          <w:rFonts w:ascii="Trebuchet MS" w:eastAsia="Trebuchet MS" w:hAnsi="Trebuchet MS" w:cs="Trebuchet MS"/>
+          <w:sz w:val="20"/>
+        </w:rPr>
+        <w:t>Klavier</w:t>
+      </w:r>
+      <w:r>
+        <w:rPr>
+          <w:rFonts w:ascii="Trebuchet MS" w:eastAsia="Trebuchet MS" w:hAnsi="Trebuchet MS" w:cs="Trebuchet MS"/>
+          <w:sz w:val="20"/>
+        </w:rPr>
+        <w:t>? H~mm?”</w:t>
       </w:r>
     </w:p>
     <w:p>
@@ -379,41 +318,20 @@
           <w:rFonts w:ascii="Trebuchet MS" w:eastAsia="Trebuchet MS" w:hAnsi="Trebuchet MS" w:cs="Trebuchet MS"/>
           <w:sz w:val="20"/>
         </w:rPr>
-        <w:t>“Modelling?” Klavier</w:t>
-      </w:r>
-      <w:r>
-        <w:rPr>
-          <w:rFonts w:ascii="Trebuchet MS" w:eastAsia="Trebuchet MS" w:hAnsi="Trebuchet MS" w:cs="Trebuchet MS"/>
-          <w:sz w:val="20"/>
-        </w:rPr>
-        <w:t xml:space="preserve"> asked. “Do you know how tough a job that is?”</w:t>
-      </w:r>
-    </w:p>
-    <w:p>
-      <w:pPr>
-        <w:widowControl w:val="0"/>
-        <w:spacing w:before="80" w:after="180" w:line="360" w:lineRule="auto"/>
-      </w:pPr>
-      <w:r>
-        <w:rPr>
-          <w:rFonts w:ascii="Trebuchet MS" w:eastAsia="Trebuchet MS" w:hAnsi="Trebuchet MS" w:cs="Trebuchet MS"/>
-          <w:sz w:val="20"/>
-        </w:rPr>
-        <w:t>“It’s not going to</w:t>
-      </w:r>
-      <w:r>
-        <w:rPr>
-          <w:rFonts w:ascii="Trebuchet MS" w:eastAsia="Trebuchet MS" w:hAnsi="Trebuchet MS" w:cs="Trebuchet MS"/>
-          <w:sz w:val="20"/>
-        </w:rPr>
-        <w:t xml:space="preserve"> kill this monkey her</w:t>
-      </w:r>
-      <w:r>
-        <w:rPr>
-          <w:rFonts w:ascii="Trebuchet MS" w:eastAsia="Trebuchet MS" w:hAnsi="Trebuchet MS" w:cs="Trebuchet MS"/>
-          <w:sz w:val="20"/>
-        </w:rPr>
-        <w:t>e. I’ll admit she’s got a good figure but that’s all there is to it.”</w:t>
+        <w:t>“Modelling?” Klavier asked. “Do you know how tough a job that is?”</w:t>
+      </w:r>
+    </w:p>
+    <w:p>
+      <w:pPr>
+        <w:widowControl w:val="0"/>
+        <w:spacing w:before="80" w:after="180" w:line="360" w:lineRule="auto"/>
+      </w:pPr>
+      <w:r>
+        <w:rPr>
+          <w:rFonts w:ascii="Trebuchet MS" w:eastAsia="Trebuchet MS" w:hAnsi="Trebuchet MS" w:cs="Trebuchet MS"/>
+          <w:sz w:val="20"/>
+        </w:rPr>
+        <w:t>“It’s not going to kill this monkey here. I’ll admit she’s got a good figure but that’s all there is to it.”</w:t>
       </w:r>
     </w:p>
     <w:p>
@@ -452,54 +370,47 @@
           <w:rFonts w:ascii="Trebuchet MS" w:eastAsia="Trebuchet MS" w:hAnsi="Trebuchet MS" w:cs="Trebuchet MS"/>
           <w:sz w:val="20"/>
         </w:rPr>
-        <w:t>“I’m going to</w:t>
-      </w:r>
-      <w:r>
-        <w:rPr>
-          <w:rFonts w:ascii="Trebuchet MS" w:eastAsia="Trebuchet MS" w:hAnsi="Trebuchet MS" w:cs="Trebuchet MS"/>
-          <w:sz w:val="20"/>
-        </w:rPr>
-        <w:t xml:space="preserve"> destroy you,” she stood up, pulling out her axes as Zellha scrolled her tongue out.</w:t>
-      </w:r>
-    </w:p>
-    <w:p>
-      <w:pPr>
-        <w:widowControl w:val="0"/>
-        <w:spacing w:before="80" w:after="180" w:line="360" w:lineRule="auto"/>
-      </w:pPr>
-      <w:r>
-        <w:rPr>
-          <w:rFonts w:ascii="Trebuchet MS" w:eastAsia="Trebuchet MS" w:hAnsi="Trebuchet MS" w:cs="Trebuchet MS"/>
-          <w:sz w:val="20"/>
-        </w:rPr>
-        <w:t>“Drop it guys,” Agen</w:t>
-      </w:r>
-      <w:r>
-        <w:rPr>
-          <w:rFonts w:ascii="Trebuchet MS" w:eastAsia="Trebuchet MS" w:hAnsi="Trebuchet MS" w:cs="Trebuchet MS"/>
-          <w:sz w:val="20"/>
-        </w:rPr>
-        <w:t>t One stepped in between them, carrying the thick folder of music sheets. “I’ll need you guys to help me decide up to three sets of five songs from four-hundred over pieces here.”</w:t>
-      </w:r>
-    </w:p>
-    <w:p>
-      <w:pPr>
-        <w:widowControl w:val="0"/>
-        <w:spacing w:before="80" w:after="180" w:line="360" w:lineRule="auto"/>
-      </w:pPr>
-      <w:r>
-        <w:rPr>
-          <w:rFonts w:ascii="Trebuchet MS" w:eastAsia="Trebuchet MS" w:hAnsi="Trebuchet MS" w:cs="Trebuchet MS"/>
-          <w:sz w:val="20"/>
-        </w:rPr>
-        <w:t>“F-Four hundred?!” Michele’s jaw dropped. “And why three sets when you can s</w:t>
-      </w:r>
-      <w:r>
-        <w:rPr>
-          <w:rFonts w:ascii="Trebuchet MS" w:eastAsia="Trebuchet MS" w:hAnsi="Trebuchet MS" w:cs="Trebuchet MS"/>
-          <w:sz w:val="20"/>
-        </w:rPr>
-        <w:t>ettle with one?”</w:t>
+        <w:t>“I’m going to destroy you,” she stood up, pulling out her axes as Zellha scrolled her tongue out.</w:t>
+      </w:r>
+    </w:p>
+    <w:p>
+      <w:pPr>
+        <w:widowControl w:val="0"/>
+        <w:spacing w:before="80" w:after="180" w:line="360" w:lineRule="auto"/>
+      </w:pPr>
+      <w:r>
+        <w:rPr>
+          <w:rFonts w:ascii="Trebuchet MS" w:eastAsia="Trebuchet MS" w:hAnsi="Trebuchet MS" w:cs="Trebuchet MS"/>
+          <w:sz w:val="20"/>
+        </w:rPr>
+        <w:t xml:space="preserve">“Drop it guys,” </w:t>
+      </w:r>
+      <w:r>
+        <w:rPr>
+          <w:rFonts w:ascii="Trebuchet MS" w:eastAsia="Trebuchet MS" w:hAnsi="Trebuchet MS" w:cs="Trebuchet MS"/>
+          <w:sz w:val="20"/>
+        </w:rPr>
+        <w:t>Klavier</w:t>
+      </w:r>
+      <w:r>
+        <w:rPr>
+          <w:rFonts w:ascii="Trebuchet MS" w:eastAsia="Trebuchet MS" w:hAnsi="Trebuchet MS" w:cs="Trebuchet MS"/>
+          <w:sz w:val="20"/>
+        </w:rPr>
+        <w:t xml:space="preserve"> stepped in between them, carrying the thick folder of music sheets. “I’ll need you guys to help me decide up to three sets of five songs from four-hundred over pieces here.”</w:t>
+      </w:r>
+    </w:p>
+    <w:p>
+      <w:pPr>
+        <w:widowControl w:val="0"/>
+        <w:spacing w:before="80" w:after="180" w:line="360" w:lineRule="auto"/>
+      </w:pPr>
+      <w:r>
+        <w:rPr>
+          <w:rFonts w:ascii="Trebuchet MS" w:eastAsia="Trebuchet MS" w:hAnsi="Trebuchet MS" w:cs="Trebuchet MS"/>
+          <w:sz w:val="20"/>
+        </w:rPr>
+        <w:t>“F-Four hundred?!” Michele’s jaw dropped. “And why three sets when you can settle with one?”</w:t>
       </w:r>
     </w:p>
     <w:p>
@@ -564,21 +475,7 @@
           <w:rFonts w:ascii="Trebuchet MS" w:eastAsia="Trebuchet MS" w:hAnsi="Trebuchet MS" w:cs="Trebuchet MS"/>
           <w:sz w:val="20"/>
         </w:rPr>
-        <w:t>“Oh, why are you shy to bare that body of yours?” Zellha ask</w:t>
-      </w:r>
-      <w:r>
-        <w:rPr>
-          <w:rFonts w:ascii="Trebuchet MS" w:eastAsia="Trebuchet MS" w:hAnsi="Trebuchet MS" w:cs="Trebuchet MS"/>
-          <w:sz w:val="20"/>
-        </w:rPr>
-        <w:t>ed. “It’s not like anyone’s going to</w:t>
-      </w:r>
-      <w:r>
-        <w:rPr>
-          <w:rFonts w:ascii="Trebuchet MS" w:eastAsia="Trebuchet MS" w:hAnsi="Trebuchet MS" w:cs="Trebuchet MS"/>
-          <w:sz w:val="20"/>
-        </w:rPr>
-        <w:t xml:space="preserve"> die doing that.”</w:t>
+        <w:t>“Oh, why are you shy to bare that body of yours?” Zellha asked. “It’s not like anyone’s going to die doing that.”</w:t>
       </w:r>
     </w:p>
     <w:p>
@@ -604,14 +501,7 @@
           <w:rFonts w:ascii="Trebuchet MS" w:eastAsia="Trebuchet MS" w:hAnsi="Trebuchet MS" w:cs="Trebuchet MS"/>
           <w:sz w:val="20"/>
         </w:rPr>
-        <w:t>“What’s there to worry about?” Klavier</w:t>
-      </w:r>
-      <w:r>
-        <w:rPr>
-          <w:rFonts w:ascii="Trebuchet MS" w:eastAsia="Trebuchet MS" w:hAnsi="Trebuchet MS" w:cs="Trebuchet MS"/>
-          <w:sz w:val="20"/>
-        </w:rPr>
-        <w:t xml:space="preserve"> said, browsing through the job requests. “The modelling is on women’s clothing.”</w:t>
+        <w:t>“What’s there to worry about?” Klavier said, browsing through the job requests. “The modelling is on women’s clothing.”</w:t>
       </w:r>
     </w:p>
     <w:p>
@@ -637,14 +527,7 @@
           <w:rFonts w:ascii="Trebuchet MS" w:eastAsia="Trebuchet MS" w:hAnsi="Trebuchet MS" w:cs="Trebuchet MS"/>
           <w:sz w:val="20"/>
         </w:rPr>
-        <w:t>“Yeah,” he looked at her. “What kind of modellin</w:t>
-      </w:r>
-      <w:r>
-        <w:rPr>
-          <w:rFonts w:ascii="Trebuchet MS" w:eastAsia="Trebuchet MS" w:hAnsi="Trebuchet MS" w:cs="Trebuchet MS"/>
-          <w:sz w:val="20"/>
-        </w:rPr>
-        <w:t>g were you thinking of just now?”</w:t>
+        <w:t>“Yeah,” he looked at her. “What kind of modelling were you thinking of just now?”</w:t>
       </w:r>
     </w:p>
     <w:p>
@@ -697,95 +580,74 @@
           <w:rFonts w:ascii="Trebuchet MS" w:eastAsia="Trebuchet MS" w:hAnsi="Trebuchet MS" w:cs="Trebuchet MS"/>
           <w:sz w:val="20"/>
         </w:rPr>
-        <w:t>“I shouldn’t have asked,” Agent One stumbled in his footsteps.</w:t>
-      </w:r>
-    </w:p>
-    <w:p>
-      <w:pPr>
-        <w:widowControl w:val="0"/>
-        <w:spacing w:before="80" w:after="180" w:line="360" w:lineRule="auto"/>
-      </w:pPr>
-      <w:r>
-        <w:rPr>
-          <w:rFonts w:ascii="Trebuchet MS" w:eastAsia="Trebuchet MS" w:hAnsi="Trebuchet MS" w:cs="Trebuchet MS"/>
-          <w:sz w:val="20"/>
-        </w:rPr>
-        <w:t>It was more work than he anticipated. N</w:t>
-      </w:r>
-      <w:r>
-        <w:rPr>
-          <w:rFonts w:ascii="Trebuchet MS" w:eastAsia="Trebuchet MS" w:hAnsi="Trebuchet MS" w:cs="Trebuchet MS"/>
-          <w:sz w:val="20"/>
-        </w:rPr>
-        <w:t>ot only did he need to update Elder Grah on his plan on how to earn twenty million zel within two years, he also had to submit his proposals to the school band and hope that they would help him with it. He had never ventured beyond the classroom before, so</w:t>
-      </w:r>
-      <w:r>
-        <w:rPr>
-          <w:rFonts w:ascii="Trebuchet MS" w:eastAsia="Trebuchet MS" w:hAnsi="Trebuchet MS" w:cs="Trebuchet MS"/>
-          <w:sz w:val="20"/>
-        </w:rPr>
-        <w:t xml:space="preserve"> that made him a complete nobody thrown into the wilderness to fend for himself. Then again, he wasn’t alone in this ambitious quest; Zellha had armed him with the three sets of five songs for him to show it off to the uncanny wild beast he was about to co</w:t>
-      </w:r>
-      <w:r>
-        <w:rPr>
-          <w:rFonts w:ascii="Trebuchet MS" w:eastAsia="Trebuchet MS" w:hAnsi="Trebuchet MS" w:cs="Trebuchet MS"/>
-          <w:sz w:val="20"/>
-        </w:rPr>
-        <w:t>nquer.</w:t>
-      </w:r>
-    </w:p>
-    <w:p>
-      <w:pPr>
-        <w:widowControl w:val="0"/>
-        <w:spacing w:before="80" w:after="180" w:line="360" w:lineRule="auto"/>
-      </w:pPr>
-      <w:r>
-        <w:rPr>
-          <w:rFonts w:ascii="Trebuchet MS" w:eastAsia="Trebuchet MS" w:hAnsi="Trebuchet MS" w:cs="Trebuchet MS"/>
-          <w:sz w:val="20"/>
-        </w:rPr>
-        <w:t>This monster that he was tasked to defeat was known to be quite a mean person among the members that Agent One talked to, mainly because of her piercing insults and apparent lack of recognition among people who were achieving results. But rumors</w:t>
-      </w:r>
-      <w:r>
-        <w:rPr>
-          <w:rFonts w:ascii="Trebuchet MS" w:eastAsia="Trebuchet MS" w:hAnsi="Trebuchet MS" w:cs="Trebuchet MS"/>
-          <w:sz w:val="20"/>
-        </w:rPr>
-        <w:t xml:space="preserve"> wo</w:t>
-      </w:r>
-      <w:r>
-        <w:rPr>
-          <w:rFonts w:ascii="Trebuchet MS" w:eastAsia="Trebuchet MS" w:hAnsi="Trebuchet MS" w:cs="Trebuchet MS"/>
-          <w:sz w:val="20"/>
-        </w:rPr>
-        <w:t>uld remain rumors</w:t>
-      </w:r>
-      <w:r>
-        <w:rPr>
-          <w:rFonts w:ascii="Trebuchet MS" w:eastAsia="Trebuchet MS" w:hAnsi="Trebuchet MS" w:cs="Trebuchet MS"/>
-          <w:sz w:val="20"/>
-        </w:rPr>
-        <w:t>; he took a step forward by appointing a time with the band leader using Karl to help him. But he chose a rather inconvenient time since it was after a long and hard practice session.</w:t>
-      </w:r>
-    </w:p>
-    <w:p>
-      <w:pPr>
-        <w:widowControl w:val="0"/>
-        <w:spacing w:before="80" w:after="180" w:line="360" w:lineRule="auto"/>
-      </w:pPr>
-      <w:r>
-        <w:rPr>
-          <w:rFonts w:ascii="Trebuchet MS" w:eastAsia="Trebuchet MS" w:hAnsi="Trebuchet MS" w:cs="Trebuchet MS"/>
-          <w:sz w:val="20"/>
-        </w:rPr>
-        <w:t>“Seria, do you have a moment?” Karl asked. “My friend’</w:t>
-      </w:r>
-      <w:r>
-        <w:rPr>
-          <w:rFonts w:ascii="Trebuchet MS" w:eastAsia="Trebuchet MS" w:hAnsi="Trebuchet MS" w:cs="Trebuchet MS"/>
-          <w:sz w:val="20"/>
-        </w:rPr>
-        <w:t>s got a request.”</w:t>
+        <w:t xml:space="preserve">“I shouldn’t have asked,” </w:t>
+      </w:r>
+      <w:r>
+        <w:rPr>
+          <w:rFonts w:ascii="Trebuchet MS" w:eastAsia="Trebuchet MS" w:hAnsi="Trebuchet MS" w:cs="Trebuchet MS"/>
+          <w:sz w:val="20"/>
+        </w:rPr>
+        <w:t>Klavier</w:t>
+      </w:r>
+      <w:r>
+        <w:rPr>
+          <w:rFonts w:ascii="Trebuchet MS" w:eastAsia="Trebuchet MS" w:hAnsi="Trebuchet MS" w:cs="Trebuchet MS"/>
+          <w:sz w:val="20"/>
+        </w:rPr>
+        <w:t xml:space="preserve"> stumbled in his footsteps.</w:t>
+      </w:r>
+    </w:p>
+    <w:p>
+      <w:pPr>
+        <w:widowControl w:val="0"/>
+        <w:spacing w:before="80" w:after="180" w:line="360" w:lineRule="auto"/>
+      </w:pPr>
+      <w:r>
+        <w:rPr>
+          <w:rFonts w:ascii="Trebuchet MS" w:eastAsia="Trebuchet MS" w:hAnsi="Trebuchet MS" w:cs="Trebuchet MS"/>
+          <w:sz w:val="20"/>
+        </w:rPr>
+        <w:t>It was more work than he anticipated. Not only did he need to update Elder Grah on his plan on how to earn twenty million zel within two years, he also had to submit his proposals to the school band and hope that they would help him with it. He had never ventured beyond the classroom before, so that made him a complete nobody thrown into the wilderness to fend for himself. Then again, he wasn’t alone in this ambitious quest; Zellha had armed him with the three sets of five songs for him to show it off to the uncanny wild beast he was about to conquer.</w:t>
+      </w:r>
+    </w:p>
+    <w:p>
+      <w:pPr>
+        <w:widowControl w:val="0"/>
+        <w:spacing w:before="80" w:after="180" w:line="360" w:lineRule="auto"/>
+      </w:pPr>
+      <w:r>
+        <w:rPr>
+          <w:rFonts w:ascii="Trebuchet MS" w:eastAsia="Trebuchet MS" w:hAnsi="Trebuchet MS" w:cs="Trebuchet MS"/>
+          <w:sz w:val="20"/>
+        </w:rPr>
+        <w:t xml:space="preserve">This monster that he was tasked to defeat was known to be quite a mean person among the members that </w:t>
+      </w:r>
+      <w:r>
+        <w:rPr>
+          <w:rFonts w:ascii="Trebuchet MS" w:eastAsia="Trebuchet MS" w:hAnsi="Trebuchet MS" w:cs="Trebuchet MS"/>
+          <w:sz w:val="20"/>
+        </w:rPr>
+        <w:t>Klavier</w:t>
+      </w:r>
+      <w:r>
+        <w:rPr>
+          <w:rFonts w:ascii="Trebuchet MS" w:eastAsia="Trebuchet MS" w:hAnsi="Trebuchet MS" w:cs="Trebuchet MS"/>
+          <w:sz w:val="20"/>
+        </w:rPr>
+        <w:t xml:space="preserve"> talked to, mainly because of her piercing insults and apparent lack of recognition among people who were achieving results. But rumors would remain rumors; he took a step forward by appointing a time with the band leader using Karl to help him. But he chose a rather inconvenient time since it was after a long and hard practice session.</w:t>
+      </w:r>
+    </w:p>
+    <w:p>
+      <w:pPr>
+        <w:widowControl w:val="0"/>
+        <w:spacing w:before="80" w:after="180" w:line="360" w:lineRule="auto"/>
+      </w:pPr>
+      <w:r>
+        <w:rPr>
+          <w:rFonts w:ascii="Trebuchet MS" w:eastAsia="Trebuchet MS" w:hAnsi="Trebuchet MS" w:cs="Trebuchet MS"/>
+          <w:sz w:val="20"/>
+        </w:rPr>
+        <w:t>“Seria, do you have a moment?” Karl asked. “My friend’s got a request.”</w:t>
       </w:r>
     </w:p>
     <w:p>
@@ -811,20 +673,78 @@
           <w:rFonts w:ascii="Trebuchet MS" w:eastAsia="Trebuchet MS" w:hAnsi="Trebuchet MS" w:cs="Trebuchet MS"/>
           <w:sz w:val="20"/>
         </w:rPr>
-        <w:t>“Seria,” Karl said. “This is Agent One. Agent One, this is Seria.”</w:t>
-      </w:r>
-    </w:p>
-    <w:p>
-      <w:pPr>
-        <w:widowControl w:val="0"/>
-        <w:spacing w:before="80" w:after="180" w:line="360" w:lineRule="auto"/>
-      </w:pPr>
-      <w:r>
-        <w:rPr>
-          <w:rFonts w:ascii="Trebuchet MS" w:eastAsia="Trebuchet MS" w:hAnsi="Trebuchet MS" w:cs="Trebuchet MS"/>
-          <w:sz w:val="20"/>
-        </w:rPr>
-        <w:t>“Pleased to meet you,” Agent One stretched his hand out for a handshake only for her to shove it aside.</w:t>
+        <w:t xml:space="preserve">“Seria,” Karl said. “This is </w:t>
+      </w:r>
+      <w:r>
+        <w:rPr>
+          <w:rFonts w:ascii="Trebuchet MS" w:eastAsia="Trebuchet MS" w:hAnsi="Trebuchet MS" w:cs="Trebuchet MS"/>
+          <w:sz w:val="20"/>
+        </w:rPr>
+        <w:t>Klavier</w:t>
+      </w:r>
+      <w:r>
+        <w:rPr>
+          <w:rFonts w:ascii="Trebuchet MS" w:eastAsia="Trebuchet MS" w:hAnsi="Trebuchet MS" w:cs="Trebuchet MS"/>
+          <w:sz w:val="20"/>
+        </w:rPr>
+        <w:t xml:space="preserve">. </w:t>
+      </w:r>
+      <w:r>
+        <w:rPr>
+          <w:rFonts w:ascii="Trebuchet MS" w:eastAsia="Trebuchet MS" w:hAnsi="Trebuchet MS" w:cs="Trebuchet MS"/>
+          <w:sz w:val="20"/>
+        </w:rPr>
+        <w:t>Klavier</w:t>
+      </w:r>
+      <w:r>
+        <w:rPr>
+          <w:rFonts w:ascii="Trebuchet MS" w:eastAsia="Trebuchet MS" w:hAnsi="Trebuchet MS" w:cs="Trebuchet MS"/>
+          <w:sz w:val="20"/>
+        </w:rPr>
+        <w:t xml:space="preserve">, this is </w:t>
+      </w:r>
+      <w:proofErr w:type="spellStart"/>
+      <w:r>
+        <w:rPr>
+          <w:rFonts w:ascii="Trebuchet MS" w:eastAsia="Trebuchet MS" w:hAnsi="Trebuchet MS" w:cs="Trebuchet MS"/>
+          <w:sz w:val="20"/>
+        </w:rPr>
+        <w:t>Seria</w:t>
+      </w:r>
+      <w:proofErr w:type="spellEnd"/>
+      <w:r>
+        <w:rPr>
+          <w:rFonts w:ascii="Trebuchet MS" w:eastAsia="Trebuchet MS" w:hAnsi="Trebuchet MS" w:cs="Trebuchet MS"/>
+          <w:sz w:val="20"/>
+        </w:rPr>
+        <w:t>.”</w:t>
+      </w:r>
+    </w:p>
+    <w:p>
+      <w:pPr>
+        <w:widowControl w:val="0"/>
+        <w:spacing w:before="80" w:after="180" w:line="360" w:lineRule="auto"/>
+      </w:pPr>
+      <w:r>
+        <w:rPr>
+          <w:rFonts w:ascii="Trebuchet MS" w:eastAsia="Trebuchet MS" w:hAnsi="Trebuchet MS" w:cs="Trebuchet MS"/>
+          <w:sz w:val="20"/>
+        </w:rPr>
+        <w:t xml:space="preserve">“Pleased to meet you,” </w:t>
+      </w:r>
+      <w:r>
+        <w:rPr>
+          <w:rFonts w:ascii="Trebuchet MS" w:eastAsia="Trebuchet MS" w:hAnsi="Trebuchet MS" w:cs="Trebuchet MS"/>
+          <w:sz w:val="20"/>
+        </w:rPr>
+        <w:t>Klavier</w:t>
+      </w:r>
+      <w:r>
+        <w:rPr>
+          <w:rFonts w:ascii="Trebuchet MS" w:eastAsia="Trebuchet MS" w:hAnsi="Trebuchet MS" w:cs="Trebuchet MS"/>
+          <w:sz w:val="20"/>
+        </w:rPr>
+        <w:t xml:space="preserve"> stretched his hand out for a handshake only for her to shove it aside.</w:t>
       </w:r>
     </w:p>
     <w:p>
@@ -850,14 +770,7 @@
           <w:rFonts w:ascii="Trebuchet MS" w:eastAsia="Trebuchet MS" w:hAnsi="Trebuchet MS" w:cs="Trebuchet MS"/>
           <w:sz w:val="20"/>
         </w:rPr>
-        <w:t>“I’ve got a</w:t>
-      </w:r>
-      <w:r>
-        <w:rPr>
-          <w:rFonts w:ascii="Trebuchet MS" w:eastAsia="Trebuchet MS" w:hAnsi="Trebuchet MS" w:cs="Trebuchet MS"/>
-          <w:sz w:val="20"/>
-        </w:rPr>
-        <w:t xml:space="preserve"> couple of music pieces here that I thought might be great to share with you guys. You see, not all of these that I have need to be played solo. Is it alright if you let me show it to you?”</w:t>
+        <w:t>“I’ve got a couple of music pieces here that I thought might be great to share with you guys. You see, not all of these that I have need to be played solo. Is it alright if you let me show it to you?”</w:t>
       </w:r>
     </w:p>
     <w:p>
@@ -896,7 +809,51 @@
           <w:rFonts w:ascii="Trebuchet MS" w:eastAsia="Trebuchet MS" w:hAnsi="Trebuchet MS" w:cs="Trebuchet MS"/>
           <w:sz w:val="20"/>
         </w:rPr>
-        <w:t>“Seria,” Karl interrupted Agent One. “Agent One really needs this chance. He’s got a debt to clear with the school.”</w:t>
+        <w:t>“</w:t>
+      </w:r>
+      <w:proofErr w:type="spellStart"/>
+      <w:r>
+        <w:rPr>
+          <w:rFonts w:ascii="Trebuchet MS" w:eastAsia="Trebuchet MS" w:hAnsi="Trebuchet MS" w:cs="Trebuchet MS"/>
+          <w:sz w:val="20"/>
+        </w:rPr>
+        <w:t>Seria</w:t>
+      </w:r>
+      <w:proofErr w:type="spellEnd"/>
+      <w:r>
+        <w:rPr>
+          <w:rFonts w:ascii="Trebuchet MS" w:eastAsia="Trebuchet MS" w:hAnsi="Trebuchet MS" w:cs="Trebuchet MS"/>
+          <w:sz w:val="20"/>
+        </w:rPr>
+        <w:t xml:space="preserve">,” Karl interrupted </w:t>
+      </w:r>
+      <w:r>
+        <w:rPr>
+          <w:rFonts w:ascii="Trebuchet MS" w:eastAsia="Trebuchet MS" w:hAnsi="Trebuchet MS" w:cs="Trebuchet MS"/>
+          <w:sz w:val="20"/>
+        </w:rPr>
+        <w:t>Klavier</w:t>
+      </w:r>
+      <w:r>
+        <w:rPr>
+          <w:rFonts w:ascii="Trebuchet MS" w:eastAsia="Trebuchet MS" w:hAnsi="Trebuchet MS" w:cs="Trebuchet MS"/>
+          <w:sz w:val="20"/>
+        </w:rPr>
+        <w:t>. “</w:t>
+      </w:r>
+      <w:r>
+        <w:rPr>
+          <w:rFonts w:ascii="Trebuchet MS" w:eastAsia="Trebuchet MS" w:hAnsi="Trebuchet MS" w:cs="Trebuchet MS"/>
+          <w:sz w:val="20"/>
+        </w:rPr>
+        <w:t>Klavier</w:t>
+      </w:r>
+      <w:r>
+        <w:rPr>
+          <w:rFonts w:ascii="Trebuchet MS" w:eastAsia="Trebuchet MS" w:hAnsi="Trebuchet MS" w:cs="Trebuchet MS"/>
+          <w:sz w:val="20"/>
+        </w:rPr>
+        <w:t xml:space="preserve"> really needs this chance. He’s got a debt to clear with the school.”</w:t>
       </w:r>
     </w:p>
     <w:p>
@@ -922,34 +879,34 @@
           <w:rFonts w:ascii="Trebuchet MS" w:eastAsia="Trebuchet MS" w:hAnsi="Trebuchet MS" w:cs="Trebuchet MS"/>
           <w:sz w:val="20"/>
         </w:rPr>
-        <w:t>“Bec</w:t>
-      </w:r>
-      <w:r>
-        <w:rPr>
-          <w:rFonts w:ascii="Trebuchet MS" w:eastAsia="Trebuchet MS" w:hAnsi="Trebuchet MS" w:cs="Trebuchet MS"/>
-          <w:sz w:val="20"/>
-        </w:rPr>
-        <w:t xml:space="preserve">ause,” Karl’s eyes drifted to Agent One. “He’s the one who managed to stop the destruction of the </w:t>
-      </w:r>
+        <w:t xml:space="preserve">“Because,” Karl’s eyes drifted to </w:t>
+      </w:r>
+      <w:r>
+        <w:rPr>
+          <w:rFonts w:ascii="Trebuchet MS" w:eastAsia="Trebuchet MS" w:hAnsi="Trebuchet MS" w:cs="Trebuchet MS"/>
+          <w:sz w:val="20"/>
+        </w:rPr>
+        <w:t>Klavier</w:t>
+      </w:r>
+      <w:r>
+        <w:rPr>
+          <w:rFonts w:ascii="Trebuchet MS" w:eastAsia="Trebuchet MS" w:hAnsi="Trebuchet MS" w:cs="Trebuchet MS"/>
+          <w:sz w:val="20"/>
+        </w:rPr>
+        <w:t>. “He’s the one who managed to stop the destruction of the stadium single-handedly.”</w:t>
+      </w:r>
+    </w:p>
+    <w:p>
+      <w:pPr>
+        <w:widowControl w:val="0"/>
+        <w:spacing w:before="80" w:after="180" w:line="360" w:lineRule="auto"/>
+      </w:pPr>
       <w:r>
         <w:rPr>
           <w:rFonts w:ascii="Trebuchet MS" w:eastAsia="Trebuchet MS" w:hAnsi="Trebuchet MS" w:cs="Trebuchet MS"/>
           <w:sz w:val="20"/>
         </w:rPr>
         <w:lastRenderedPageBreak/>
-        <w:t>stadium single-handedly.”</w:t>
-      </w:r>
-    </w:p>
-    <w:p>
-      <w:pPr>
-        <w:widowControl w:val="0"/>
-        <w:spacing w:before="80" w:after="180" w:line="360" w:lineRule="auto"/>
-      </w:pPr>
-      <w:r>
-        <w:rPr>
-          <w:rFonts w:ascii="Trebuchet MS" w:eastAsia="Trebuchet MS" w:hAnsi="Trebuchet MS" w:cs="Trebuchet MS"/>
-          <w:sz w:val="20"/>
-        </w:rPr>
         <w:t>“H~uh? What makes you think I will believe such an obvious lie?”</w:t>
       </w:r>
     </w:p>
@@ -963,41 +920,8 @@
           <w:rFonts w:ascii="Trebuchet MS" w:eastAsia="Trebuchet MS" w:hAnsi="Trebuchet MS" w:cs="Trebuchet MS"/>
           <w:sz w:val="20"/>
         </w:rPr>
-        <w:t>“We’ll just put it this way,” Agent One said. “I’m in debt with the</w:t>
-      </w:r>
-      <w:r>
-        <w:rPr>
-          <w:rFonts w:ascii="Trebuchet MS" w:eastAsia="Trebuchet MS" w:hAnsi="Trebuchet MS" w:cs="Trebuchet MS"/>
-          <w:sz w:val="20"/>
-        </w:rPr>
-        <w:t xml:space="preserve"> school for a very good reason. And if I don’t get the money before graduation, I’ll get expelled on the day of graduation itself. I can’t do this alone, so I’m appealing to this band because I find that you guys are approachable.”</w:t>
-      </w:r>
-    </w:p>
-    <w:p>
-      <w:pPr>
-        <w:widowControl w:val="0"/>
-        <w:spacing w:before="80" w:after="180" w:line="360" w:lineRule="auto"/>
-      </w:pPr>
-      <w:r>
-        <w:rPr>
-          <w:rFonts w:ascii="Trebuchet MS" w:eastAsia="Trebuchet MS" w:hAnsi="Trebuchet MS" w:cs="Trebuchet MS"/>
-          <w:sz w:val="20"/>
-        </w:rPr>
-        <w:t>“A-As if compliments lik</w:t>
-      </w:r>
-      <w:r>
-        <w:rPr>
-          <w:rFonts w:ascii="Trebuchet MS" w:eastAsia="Trebuchet MS" w:hAnsi="Trebuchet MS" w:cs="Trebuchet MS"/>
-          <w:sz w:val="20"/>
-        </w:rPr>
-        <w:t>e that will help us,” she folded her arms. “Fine. I’ll let you give us a preview.”</w:t>
-      </w:r>
-    </w:p>
-    <w:p>
-      <w:pPr>
-        <w:widowControl w:val="0"/>
-        <w:spacing w:before="80" w:after="180" w:line="360" w:lineRule="auto"/>
-      </w:pPr>
+        <w:t xml:space="preserve">“We’ll just put it this way,” </w:t>
+      </w:r>
       <w:r>
         <w:rPr>
           <w:rFonts w:ascii="Trebuchet MS" w:eastAsia="Trebuchet MS" w:hAnsi="Trebuchet MS" w:cs="Trebuchet MS"/>
@@ -1010,81 +934,86 @@
           <w:rFonts w:ascii="Trebuchet MS" w:eastAsia="Trebuchet MS" w:hAnsi="Trebuchet MS" w:cs="Trebuchet MS"/>
           <w:sz w:val="20"/>
         </w:rPr>
-        <w:t xml:space="preserve"> pulled out a thin book, laying out the music sheets onto the piano as the band members gathered at one point to make themselves comfortable. He ignored the daggers poking him on the back as he positioned his fingers as where the instructions told</w:t>
-      </w:r>
-      <w:r>
-        <w:rPr>
-          <w:rFonts w:ascii="Trebuchet MS" w:eastAsia="Trebuchet MS" w:hAnsi="Trebuchet MS" w:cs="Trebuchet MS"/>
-          <w:sz w:val="20"/>
-        </w:rPr>
-        <w:t xml:space="preserve"> him to. He pressed down on the first note, his mind flashing the image of the last time he held his father’s hand. It happened when he ventured with his father down the Lake Lordahn in Lizeria. They went around the lake, collecting herbs that would be use</w:t>
-      </w:r>
-      <w:r>
-        <w:rPr>
-          <w:rFonts w:ascii="Trebuchet MS" w:eastAsia="Trebuchet MS" w:hAnsi="Trebuchet MS" w:cs="Trebuchet MS"/>
-          <w:sz w:val="20"/>
-        </w:rPr>
-        <w:t xml:space="preserve">ful for the physicians back in town when a man wearing a set of beautiful white armor descended on the lake. </w:t>
-      </w:r>
-    </w:p>
-    <w:p>
-      <w:pPr>
-        <w:widowControl w:val="0"/>
-        <w:spacing w:before="80" w:after="180" w:line="360" w:lineRule="auto"/>
-      </w:pPr>
-      <w:r>
-        <w:rPr>
-          <w:rFonts w:ascii="Trebuchet MS" w:eastAsia="Trebuchet MS" w:hAnsi="Trebuchet MS" w:cs="Trebuchet MS"/>
-          <w:sz w:val="20"/>
-        </w:rPr>
-        <w:t>“Um, dad,” Agent One said. “I don’t think we should go there.”</w:t>
-      </w:r>
-    </w:p>
-    <w:p>
-      <w:pPr>
-        <w:widowControl w:val="0"/>
-        <w:spacing w:before="80" w:after="180" w:line="360" w:lineRule="auto"/>
-      </w:pPr>
-      <w:r>
-        <w:rPr>
-          <w:rFonts w:ascii="Trebuchet MS" w:eastAsia="Trebuchet MS" w:hAnsi="Trebuchet MS" w:cs="Trebuchet MS"/>
-          <w:sz w:val="20"/>
-        </w:rPr>
-        <w:t>“Hold on, it might be an injured person. Stay right here, I’ll be back,” his father</w:t>
-      </w:r>
-      <w:r>
-        <w:rPr>
-          <w:rFonts w:ascii="Trebuchet MS" w:eastAsia="Trebuchet MS" w:hAnsi="Trebuchet MS" w:cs="Trebuchet MS"/>
-          <w:sz w:val="20"/>
-        </w:rPr>
-        <w:t xml:space="preserve"> replied as he took a closer look.</w:t>
-      </w:r>
-    </w:p>
-    <w:p>
-      <w:pPr>
-        <w:widowControl w:val="0"/>
-        <w:spacing w:before="80" w:after="180" w:line="360" w:lineRule="auto"/>
-      </w:pPr>
-      <w:r>
-        <w:rPr>
-          <w:rFonts w:ascii="Trebuchet MS" w:eastAsia="Trebuchet MS" w:hAnsi="Trebuchet MS" w:cs="Trebuchet MS"/>
-          <w:sz w:val="20"/>
-        </w:rPr>
-        <w:t xml:space="preserve">Without warning, a beam of light shot through him. The shock reflected on his father’s face, frozen completely as he collapsed from the blow. The shout he made as a child transformed into a powerful blast of tragic music </w:t>
-      </w:r>
-      <w:r>
-        <w:rPr>
-          <w:rFonts w:ascii="Trebuchet MS" w:eastAsia="Trebuchet MS" w:hAnsi="Trebuchet MS" w:cs="Trebuchet MS"/>
-          <w:sz w:val="20"/>
-        </w:rPr>
-        <w:t>as it reached its peak. It was ironic; he wanted to forget about all these because it tore him apart just recalling it. But there was a strange energy surrounding his fingertips, almost as though those painful images were the ones that drove the song forwa</w:t>
-      </w:r>
-      <w:r>
-        <w:rPr>
-          <w:rFonts w:ascii="Trebuchet MS" w:eastAsia="Trebuchet MS" w:hAnsi="Trebuchet MS" w:cs="Trebuchet MS"/>
-          <w:sz w:val="20"/>
-        </w:rPr>
-        <w:t xml:space="preserve">rd. As he slowed the pace to a stop, his ears pricked at the sound of sniffing within the crowd. He turned around, his eyes capturing the tearful faces among his audience. </w:t>
+        <w:t xml:space="preserve"> said. “I’m in debt with the school for a very good reason. And if I don’t get the money before graduation, I’ll get expelled on the day of graduation itself. I can’t do this alone, so I’m appealing to this band because I find that you guys are approachable.”</w:t>
+      </w:r>
+    </w:p>
+    <w:p>
+      <w:pPr>
+        <w:widowControl w:val="0"/>
+        <w:spacing w:before="80" w:after="180" w:line="360" w:lineRule="auto"/>
+      </w:pPr>
+      <w:r>
+        <w:rPr>
+          <w:rFonts w:ascii="Trebuchet MS" w:eastAsia="Trebuchet MS" w:hAnsi="Trebuchet MS" w:cs="Trebuchet MS"/>
+          <w:sz w:val="20"/>
+        </w:rPr>
+        <w:t>“A-As if compliments like that will help us,” she folded her arms. “Fine. I’ll let you give us a preview.”</w:t>
+      </w:r>
+    </w:p>
+    <w:p>
+      <w:pPr>
+        <w:widowControl w:val="0"/>
+        <w:spacing w:before="80" w:after="180" w:line="360" w:lineRule="auto"/>
+      </w:pPr>
+      <w:r>
+        <w:rPr>
+          <w:rFonts w:ascii="Trebuchet MS" w:eastAsia="Trebuchet MS" w:hAnsi="Trebuchet MS" w:cs="Trebuchet MS"/>
+          <w:sz w:val="20"/>
+        </w:rPr>
+        <w:t xml:space="preserve">Klavier pulled out a thin book, laying out the music sheets onto the piano as the band members gathered at one point to make themselves comfortable. He ignored the daggers poking him on the back as he positioned his fingers as where the instructions told him to. He pressed down on the first note, his mind flashing the image of the last time he held his father’s hand. It happened when he ventured with his father down the Lake Lordahn in Lizeria. They went around the lake, collecting herbs that would be useful for the physicians back in town when a man wearing a set of beautiful white armor descended on the lake. </w:t>
+      </w:r>
+    </w:p>
+    <w:p>
+      <w:pPr>
+        <w:widowControl w:val="0"/>
+        <w:spacing w:before="80" w:after="180" w:line="360" w:lineRule="auto"/>
+      </w:pPr>
+      <w:r>
+        <w:rPr>
+          <w:rFonts w:ascii="Trebuchet MS" w:eastAsia="Trebuchet MS" w:hAnsi="Trebuchet MS" w:cs="Trebuchet MS"/>
+          <w:sz w:val="20"/>
+        </w:rPr>
+        <w:t xml:space="preserve">“Um, dad,” </w:t>
+      </w:r>
+      <w:r>
+        <w:rPr>
+          <w:rFonts w:ascii="Trebuchet MS" w:eastAsia="Trebuchet MS" w:hAnsi="Trebuchet MS" w:cs="Trebuchet MS"/>
+          <w:sz w:val="20"/>
+        </w:rPr>
+        <w:t>Klavier</w:t>
+      </w:r>
+      <w:r>
+        <w:rPr>
+          <w:rFonts w:ascii="Trebuchet MS" w:eastAsia="Trebuchet MS" w:hAnsi="Trebuchet MS" w:cs="Trebuchet MS"/>
+          <w:sz w:val="20"/>
+        </w:rPr>
+        <w:t xml:space="preserve"> said. “I don’t think we should go there.”</w:t>
+      </w:r>
+    </w:p>
+    <w:p>
+      <w:pPr>
+        <w:widowControl w:val="0"/>
+        <w:spacing w:before="80" w:after="180" w:line="360" w:lineRule="auto"/>
+      </w:pPr>
+      <w:r>
+        <w:rPr>
+          <w:rFonts w:ascii="Trebuchet MS" w:eastAsia="Trebuchet MS" w:hAnsi="Trebuchet MS" w:cs="Trebuchet MS"/>
+          <w:sz w:val="20"/>
+        </w:rPr>
+        <w:t>“Hold on, it might be an injured person. Stay right here, I’ll be back,” his father replied as he took a closer look.</w:t>
+      </w:r>
+    </w:p>
+    <w:p>
+      <w:pPr>
+        <w:widowControl w:val="0"/>
+        <w:spacing w:before="80" w:after="180" w:line="360" w:lineRule="auto"/>
+      </w:pPr>
+      <w:r>
+        <w:rPr>
+          <w:rFonts w:ascii="Trebuchet MS" w:eastAsia="Trebuchet MS" w:hAnsi="Trebuchet MS" w:cs="Trebuchet MS"/>
+          <w:sz w:val="20"/>
+        </w:rPr>
+        <w:t xml:space="preserve">Without warning, a beam of light shot through him. The shock reflected on his father’s face, frozen completely as he collapsed from the blow. The shout he made as a child transformed into a powerful blast of tragic music as it reached its peak. It was ironic; he wanted to forget about all these because it tore him apart just recalling it. But there was a strange energy surrounding his fingertips, almost as though those painful images were the ones that drove the song forward. As he slowed the pace to a stop, his ears pricked at the sound of sniffing within the crowd. He turned around, his eyes capturing the tearful faces among his audience. </w:t>
       </w:r>
     </w:p>
     <w:p>
@@ -1110,14 +1039,7 @@
           <w:rFonts w:ascii="Trebuchet MS" w:eastAsia="Trebuchet MS" w:hAnsi="Trebuchet MS" w:cs="Trebuchet MS"/>
           <w:sz w:val="20"/>
         </w:rPr>
-        <w:t>“So, how was it?” Klavier</w:t>
-      </w:r>
-      <w:r>
-        <w:rPr>
-          <w:rFonts w:ascii="Trebuchet MS" w:eastAsia="Trebuchet MS" w:hAnsi="Trebuchet MS" w:cs="Trebuchet MS"/>
-          <w:sz w:val="20"/>
-        </w:rPr>
-        <w:t xml:space="preserve"> asked.</w:t>
+        <w:t>“So, how was it?” Klavier asked.</w:t>
       </w:r>
     </w:p>
     <w:p>
@@ -1143,76 +1065,69 @@
           <w:rFonts w:ascii="Trebuchet MS" w:eastAsia="Trebuchet MS" w:hAnsi="Trebuchet MS" w:cs="Trebuchet MS"/>
           <w:sz w:val="20"/>
         </w:rPr>
-        <w:t>He shrugged, sitting down on the bench in front of the piano once more as he moved on to the next piece. He laid out the positions, staring hard at the title of the song before launching int</w:t>
-      </w:r>
-      <w:r>
-        <w:rPr>
-          <w:rFonts w:ascii="Trebuchet MS" w:eastAsia="Trebuchet MS" w:hAnsi="Trebuchet MS" w:cs="Trebuchet MS"/>
-          <w:sz w:val="20"/>
-        </w:rPr>
-        <w:t>o an explosive start. The memories reeled in, continuing from where it left off.</w:t>
-      </w:r>
-    </w:p>
-    <w:p>
-      <w:pPr>
-        <w:widowControl w:val="0"/>
-        <w:spacing w:before="80" w:after="180" w:line="360" w:lineRule="auto"/>
-      </w:pPr>
-      <w:r>
-        <w:rPr>
-          <w:rFonts w:ascii="Trebuchet MS" w:eastAsia="Trebuchet MS" w:hAnsi="Trebuchet MS" w:cs="Trebuchet MS"/>
-          <w:sz w:val="20"/>
-        </w:rPr>
-        <w:t>“Dad! Dad!” Klavier</w:t>
-      </w:r>
-      <w:r>
-        <w:rPr>
-          <w:rFonts w:ascii="Trebuchet MS" w:eastAsia="Trebuchet MS" w:hAnsi="Trebuchet MS" w:cs="Trebuchet MS"/>
-          <w:sz w:val="20"/>
-        </w:rPr>
-        <w:t xml:space="preserve"> cried as he nudged the corpse before him.</w:t>
-      </w:r>
-    </w:p>
-    <w:p>
-      <w:pPr>
-        <w:widowControl w:val="0"/>
-        <w:spacing w:before="80" w:after="180" w:line="360" w:lineRule="auto"/>
-      </w:pPr>
+        <w:t>He shrugged, sitting down on the bench in front of the piano once more as he moved on to the next piece. He laid out the positions, staring hard at the title of the song before launching into an explosive start. The memories reeled in, continuing from where it left off.</w:t>
+      </w:r>
+    </w:p>
+    <w:p>
+      <w:pPr>
+        <w:widowControl w:val="0"/>
+        <w:spacing w:before="80" w:after="180" w:line="360" w:lineRule="auto"/>
+      </w:pPr>
+      <w:r>
+        <w:rPr>
+          <w:rFonts w:ascii="Trebuchet MS" w:eastAsia="Trebuchet MS" w:hAnsi="Trebuchet MS" w:cs="Trebuchet MS"/>
+          <w:sz w:val="20"/>
+        </w:rPr>
+        <w:t>“Dad! Dad!” Klavier cried as he nudged the corpse before him.</w:t>
+      </w:r>
+    </w:p>
+    <w:p>
+      <w:pPr>
+        <w:widowControl w:val="0"/>
+        <w:spacing w:before="80" w:after="180" w:line="360" w:lineRule="auto"/>
+      </w:pPr>
+      <w:r>
+        <w:rPr>
+          <w:rFonts w:ascii="Trebuchet MS" w:eastAsia="Trebuchet MS" w:hAnsi="Trebuchet MS" w:cs="Trebuchet MS"/>
+          <w:sz w:val="20"/>
+        </w:rPr>
+        <w:t xml:space="preserve">But he did not move a single muscle even as </w:t>
+      </w:r>
+      <w:r>
+        <w:rPr>
+          <w:rFonts w:ascii="Trebuchet MS" w:eastAsia="Trebuchet MS" w:hAnsi="Trebuchet MS" w:cs="Trebuchet MS"/>
+          <w:sz w:val="20"/>
+        </w:rPr>
+        <w:t>Klavier</w:t>
+      </w:r>
+      <w:r>
+        <w:rPr>
+          <w:rFonts w:ascii="Trebuchet MS" w:eastAsia="Trebuchet MS" w:hAnsi="Trebuchet MS" w:cs="Trebuchet MS"/>
+          <w:sz w:val="20"/>
+        </w:rPr>
+        <w:t xml:space="preserve"> poked at his sensitive spots. There wasn’t a pulse at all and small pool of blood formed around him so much that it stained </w:t>
+      </w:r>
+      <w:r>
+        <w:rPr>
+          <w:rFonts w:ascii="Trebuchet MS" w:eastAsia="Trebuchet MS" w:hAnsi="Trebuchet MS" w:cs="Trebuchet MS"/>
+          <w:sz w:val="20"/>
+        </w:rPr>
+        <w:t>Klavier</w:t>
+      </w:r>
+      <w:r>
+        <w:rPr>
+          <w:rFonts w:ascii="Trebuchet MS" w:eastAsia="Trebuchet MS" w:hAnsi="Trebuchet MS" w:cs="Trebuchet MS"/>
+          <w:sz w:val="20"/>
+        </w:rPr>
+        <w:t xml:space="preserve">’s knees. His mouth </w:t>
+      </w:r>
       <w:r>
         <w:rPr>
           <w:rFonts w:ascii="Trebuchet MS" w:eastAsia="Trebuchet MS" w:hAnsi="Trebuchet MS" w:cs="Trebuchet MS"/>
           <w:sz w:val="20"/>
         </w:rPr>
         <w:lastRenderedPageBreak/>
-        <w:t>But he did not move a single muscle even as Agent One poked at his sensitive spots. There wasn’t a pulse at all</w:t>
-      </w:r>
-      <w:r>
-        <w:rPr>
-          <w:rFonts w:ascii="Trebuchet MS" w:eastAsia="Trebuchet MS" w:hAnsi="Trebuchet MS" w:cs="Trebuchet MS"/>
-          <w:sz w:val="20"/>
-        </w:rPr>
-        <w:t xml:space="preserve"> and small pool of blood formed around him so much that it stained Agent One’s knees. His mouth dried as the reality sunk in his head. Tears rolled down his cheeks as the grief within flowed in. But the sadness turned into rage the moment his eyes set on t</w:t>
-      </w:r>
-      <w:r>
-        <w:rPr>
-          <w:rFonts w:ascii="Trebuchet MS" w:eastAsia="Trebuchet MS" w:hAnsi="Trebuchet MS" w:cs="Trebuchet MS"/>
-          <w:sz w:val="20"/>
-        </w:rPr>
-        <w:t xml:space="preserve">he shiny armored figure. He pulled out a knife in his pocket, approaching it as stealthily as possible when it dashed past him with a speed that appeared impossible for a typical human. He turned around, staring right back at the figure moving towards his </w:t>
-      </w:r>
-      <w:r>
-        <w:rPr>
-          <w:rFonts w:ascii="Trebuchet MS" w:eastAsia="Trebuchet MS" w:hAnsi="Trebuchet MS" w:cs="Trebuchet MS"/>
-          <w:sz w:val="20"/>
-        </w:rPr>
-        <w:t>village. He picked up the tempo as he recalled his past self-bursting</w:t>
-      </w:r>
-      <w:r>
-        <w:rPr>
-          <w:rFonts w:ascii="Trebuchet MS" w:eastAsia="Trebuchet MS" w:hAnsi="Trebuchet MS" w:cs="Trebuchet MS"/>
-          <w:sz w:val="20"/>
-        </w:rPr>
-        <w:t xml:space="preserve"> in a sprint.</w:t>
+        <w:t>dried as the reality sunk in his head. Tears rolled down his cheeks as the grief within flowed in. But the sadness turned into rage the moment his eyes set on the shiny armored figure. He pulled out a knife in his pocket, approaching it as stealthily as possible when it dashed past him with a speed that appeared impossible for a typical human. He turned around, staring right back at the figure moving towards his village. He picked up the tempo as he recalled his past self-bursting in a sprint.</w:t>
       </w:r>
     </w:p>
     <w:p>
@@ -1238,81 +1153,46 @@
           <w:rFonts w:ascii="Trebuchet MS" w:eastAsia="Trebuchet MS" w:hAnsi="Trebuchet MS" w:cs="Trebuchet MS"/>
           <w:sz w:val="20"/>
         </w:rPr>
-        <w:t>But his warning came too late - the armo</w:t>
-      </w:r>
-      <w:r>
-        <w:rPr>
-          <w:rFonts w:ascii="Trebuchet MS" w:eastAsia="Trebuchet MS" w:hAnsi="Trebuchet MS" w:cs="Trebuchet MS"/>
-          <w:sz w:val="20"/>
-        </w:rPr>
-        <w:t xml:space="preserve">red figure had already begun its carnage, setting ablaze the houses, slaughtering the panicked villagers with a single thrust of its dual-tipped spear. He fell to his knees, watching his mother desperately summoned her fighters only to be interrupted by a </w:t>
-      </w:r>
-      <w:r>
-        <w:rPr>
-          <w:rFonts w:ascii="Trebuchet MS" w:eastAsia="Trebuchet MS" w:hAnsi="Trebuchet MS" w:cs="Trebuchet MS"/>
-          <w:sz w:val="20"/>
-        </w:rPr>
-        <w:t>single swing of the lance. Blood spewed high in the air, staining the roof of their hut. She collapsed to the ground like a puppet being cut off from the manipulations of its master.</w:t>
-      </w:r>
-    </w:p>
-    <w:p>
-      <w:pPr>
-        <w:widowControl w:val="0"/>
-        <w:spacing w:before="80" w:after="180" w:line="360" w:lineRule="auto"/>
-      </w:pPr>
-      <w:r>
-        <w:rPr>
-          <w:rFonts w:ascii="Trebuchet MS" w:eastAsia="Trebuchet MS" w:hAnsi="Trebuchet MS" w:cs="Trebuchet MS"/>
-          <w:sz w:val="20"/>
-        </w:rPr>
-        <w:t>“Mom!” he charged forward, forcing himself to ignore the pain that seared</w:t>
-      </w:r>
-      <w:r>
-        <w:rPr>
-          <w:rFonts w:ascii="Trebuchet MS" w:eastAsia="Trebuchet MS" w:hAnsi="Trebuchet MS" w:cs="Trebuchet MS"/>
-          <w:sz w:val="20"/>
-        </w:rPr>
-        <w:t xml:space="preserve"> on his knees.</w:t>
-      </w:r>
-    </w:p>
-    <w:p>
-      <w:pPr>
-        <w:widowControl w:val="0"/>
-        <w:spacing w:before="80" w:after="180" w:line="360" w:lineRule="auto"/>
-      </w:pPr>
-      <w:r>
-        <w:rPr>
-          <w:rFonts w:ascii="Trebuchet MS" w:eastAsia="Trebuchet MS" w:hAnsi="Trebuchet MS" w:cs="Trebuchet MS"/>
-          <w:sz w:val="20"/>
-        </w:rPr>
-        <w:t>It wasn’t over. He still had his sister alive. If he could save her, then maybe things would be a little better. The thought pushed him on as his feet pounded the ground harder and harder. But with the crippling pain biting on his knees, the</w:t>
-      </w:r>
-      <w:r>
-        <w:rPr>
-          <w:rFonts w:ascii="Trebuchet MS" w:eastAsia="Trebuchet MS" w:hAnsi="Trebuchet MS" w:cs="Trebuchet MS"/>
-          <w:sz w:val="20"/>
-        </w:rPr>
-        <w:t xml:space="preserve"> landing of his foot gave way once more. He stumbled, using the picture of his sister in his head as a reminder. No way would he give up just yet.</w:t>
-      </w:r>
-    </w:p>
-    <w:p>
-      <w:pPr>
-        <w:widowControl w:val="0"/>
-        <w:spacing w:before="80" w:after="180" w:line="360" w:lineRule="auto"/>
-      </w:pPr>
-      <w:r>
-        <w:rPr>
-          <w:rFonts w:ascii="Trebuchet MS" w:eastAsia="Trebuchet MS" w:hAnsi="Trebuchet MS" w:cs="Trebuchet MS"/>
-          <w:sz w:val="20"/>
-        </w:rPr>
-        <w:t>He rose to his feet but this time with great difficulty. His senses started to dull on him as the sensation o</w:t>
-      </w:r>
-      <w:r>
-        <w:rPr>
-          <w:rFonts w:ascii="Trebuchet MS" w:eastAsia="Trebuchet MS" w:hAnsi="Trebuchet MS" w:cs="Trebuchet MS"/>
-          <w:sz w:val="20"/>
-        </w:rPr>
-        <w:t xml:space="preserve">verloaded his system. There was every indication that he was about to give up when he noticed a black haired double pony tailed girl came rushing towards him. </w:t>
+        <w:t>But his warning came too late - the armored figure had already begun its carnage, setting ablaze the houses, slaughtering the panicked villagers with a single thrust of its dual-tipped spear. He fell to his knees, watching his mother desperately summoned her fighters only to be interrupted by a single swing of the lance. Blood spewed high in the air, staining the roof of their hut. She collapsed to the ground like a puppet being cut off from the manipulations of its master.</w:t>
+      </w:r>
+    </w:p>
+    <w:p>
+      <w:pPr>
+        <w:widowControl w:val="0"/>
+        <w:spacing w:before="80" w:after="180" w:line="360" w:lineRule="auto"/>
+      </w:pPr>
+      <w:r>
+        <w:rPr>
+          <w:rFonts w:ascii="Trebuchet MS" w:eastAsia="Trebuchet MS" w:hAnsi="Trebuchet MS" w:cs="Trebuchet MS"/>
+          <w:sz w:val="20"/>
+        </w:rPr>
+        <w:t>“Mom!” he charged forward, forcing himself to ignore the pain that seared on his knees.</w:t>
+      </w:r>
+    </w:p>
+    <w:p>
+      <w:pPr>
+        <w:widowControl w:val="0"/>
+        <w:spacing w:before="80" w:after="180" w:line="360" w:lineRule="auto"/>
+      </w:pPr>
+      <w:r>
+        <w:rPr>
+          <w:rFonts w:ascii="Trebuchet MS" w:eastAsia="Trebuchet MS" w:hAnsi="Trebuchet MS" w:cs="Trebuchet MS"/>
+          <w:sz w:val="20"/>
+        </w:rPr>
+        <w:t>It wasn’t over. He still had his sister alive. If he could save her, then maybe things would be a little better. The thought pushed him on as his feet pounded the ground harder and harder. But with the crippling pain biting on his knees, the landing of his foot gave way once more. He stumbled, using the picture of his sister in his head as a reminder. No way would he give up just yet.</w:t>
+      </w:r>
+    </w:p>
+    <w:p>
+      <w:pPr>
+        <w:widowControl w:val="0"/>
+        <w:spacing w:before="80" w:after="180" w:line="360" w:lineRule="auto"/>
+      </w:pPr>
+      <w:r>
+        <w:rPr>
+          <w:rFonts w:ascii="Trebuchet MS" w:eastAsia="Trebuchet MS" w:hAnsi="Trebuchet MS" w:cs="Trebuchet MS"/>
+          <w:sz w:val="20"/>
+        </w:rPr>
+        <w:t xml:space="preserve">He rose to his feet but this time with great difficulty. His senses started to dull on him as the sensation overloaded his system. There was every indication that he was about to give up when he noticed a black haired double pony tailed girl came rushing towards him. </w:t>
       </w:r>
     </w:p>
     <w:p>
@@ -1338,14 +1218,7 @@
           <w:rFonts w:ascii="Trebuchet MS" w:eastAsia="Trebuchet MS" w:hAnsi="Trebuchet MS" w:cs="Trebuchet MS"/>
           <w:sz w:val="20"/>
         </w:rPr>
-        <w:t>“Maroma!” he seized her as he toppled over from the dese</w:t>
-      </w:r>
-      <w:r>
-        <w:rPr>
-          <w:rFonts w:ascii="Trebuchet MS" w:eastAsia="Trebuchet MS" w:hAnsi="Trebuchet MS" w:cs="Trebuchet MS"/>
-          <w:sz w:val="20"/>
-        </w:rPr>
-        <w:t>nsitized legs. “We need to escape somehow.”</w:t>
+        <w:t>“Maroma!” he seized her as he toppled over from the desensitized legs. “We need to escape somehow.”</w:t>
       </w:r>
     </w:p>
     <w:p>
@@ -1371,14 +1244,7 @@
           <w:rFonts w:ascii="Trebuchet MS" w:eastAsia="Trebuchet MS" w:hAnsi="Trebuchet MS" w:cs="Trebuchet MS"/>
           <w:sz w:val="20"/>
         </w:rPr>
-        <w:t xml:space="preserve">“I’m fine,” he forced himself up when everything in front of him dimmed. He looked up, staring right back at the shiny armored figure. All color drained from his </w:t>
-      </w:r>
-      <w:r>
-        <w:rPr>
-          <w:rFonts w:ascii="Trebuchet MS" w:eastAsia="Trebuchet MS" w:hAnsi="Trebuchet MS" w:cs="Trebuchet MS"/>
-          <w:sz w:val="20"/>
-        </w:rPr>
-        <w:t>face. He reached out for his dagger when it swung its spear across his chest.</w:t>
+        <w:t>“I’m fine,” he forced himself up when everything in front of him dimmed. He looked up, staring right back at the shiny armored figure. All color drained from his face. He reached out for his dagger when it swung its spear across his chest.</w:t>
       </w:r>
     </w:p>
     <w:p>
@@ -1404,42 +1270,21 @@
           <w:rFonts w:ascii="Trebuchet MS" w:eastAsia="Trebuchet MS" w:hAnsi="Trebuchet MS" w:cs="Trebuchet MS"/>
           <w:sz w:val="20"/>
         </w:rPr>
-        <w:t xml:space="preserve">He fought against the heavy cloak of death, ignoring the blood staining his shirt as he lunged his dagger </w:t>
-      </w:r>
+        <w:t>He fought against the heavy cloak of death, ignoring the blood staining his shirt as he lunged his dagger right into its abdomen. It ought to work, but only for a moment. He grabbed Maroma’s hand, running away as far as his legs could carry him when the armored figure stood right before him.</w:t>
+      </w:r>
+    </w:p>
+    <w:p>
+      <w:pPr>
+        <w:widowControl w:val="0"/>
+        <w:spacing w:before="80" w:after="180" w:line="360" w:lineRule="auto"/>
+      </w:pPr>
       <w:r>
         <w:rPr>
           <w:rFonts w:ascii="Trebuchet MS" w:eastAsia="Trebuchet MS" w:hAnsi="Trebuchet MS" w:cs="Trebuchet MS"/>
           <w:sz w:val="20"/>
         </w:rPr>
         <w:lastRenderedPageBreak/>
-        <w:t>rig</w:t>
-      </w:r>
-      <w:r>
-        <w:rPr>
-          <w:rFonts w:ascii="Trebuchet MS" w:eastAsia="Trebuchet MS" w:hAnsi="Trebuchet MS" w:cs="Trebuchet MS"/>
-          <w:sz w:val="20"/>
-        </w:rPr>
-        <w:t>ht into its abdomen. It ought to work, but only for a moment. He grabbed Maroma’s hand, running away as far as his legs could carry him when the armored figure stood right before him.</w:t>
-      </w:r>
-    </w:p>
-    <w:p>
-      <w:pPr>
-        <w:widowControl w:val="0"/>
-        <w:spacing w:before="80" w:after="180" w:line="360" w:lineRule="auto"/>
-      </w:pPr>
-      <w:r>
-        <w:rPr>
-          <w:rFonts w:ascii="Trebuchet MS" w:eastAsia="Trebuchet MS" w:hAnsi="Trebuchet MS" w:cs="Trebuchet MS"/>
-          <w:sz w:val="20"/>
-        </w:rPr>
-        <w:t>“Damn,” he mumbled as he loosened the movements on his hands and legs. “</w:t>
-      </w:r>
-      <w:r>
-        <w:rPr>
-          <w:rFonts w:ascii="Trebuchet MS" w:eastAsia="Trebuchet MS" w:hAnsi="Trebuchet MS" w:cs="Trebuchet MS"/>
-          <w:sz w:val="20"/>
-        </w:rPr>
-        <w:t>Come on. I’ll take you on.”</w:t>
+        <w:t>“Damn,” he mumbled as he loosened the movements on his hands and legs. “Come on. I’ll take you on.”</w:t>
       </w:r>
     </w:p>
     <w:p>
@@ -1465,34 +1310,20 @@
           <w:rFonts w:ascii="Trebuchet MS" w:eastAsia="Trebuchet MS" w:hAnsi="Trebuchet MS" w:cs="Trebuchet MS"/>
           <w:sz w:val="20"/>
         </w:rPr>
-        <w:t xml:space="preserve">“Klavier, Vanros Klavier is my name. You’d better remember this because you’re going down by my hand later if </w:t>
-      </w:r>
-      <w:r>
-        <w:rPr>
-          <w:rFonts w:ascii="Trebuchet MS" w:eastAsia="Trebuchet MS" w:hAnsi="Trebuchet MS" w:cs="Trebuchet MS"/>
-          <w:sz w:val="20"/>
-        </w:rPr>
-        <w:t>now’s not the time.”</w:t>
-      </w:r>
-    </w:p>
-    <w:p>
-      <w:pPr>
-        <w:widowControl w:val="0"/>
-        <w:spacing w:before="80" w:after="180" w:line="360" w:lineRule="auto"/>
-      </w:pPr>
-      <w:r>
-        <w:rPr>
-          <w:rFonts w:ascii="Trebuchet MS" w:eastAsia="Trebuchet MS" w:hAnsi="Trebuchet MS" w:cs="Trebuchet MS"/>
-          <w:sz w:val="20"/>
-        </w:rPr>
-        <w:t>Just as it swung its spear towards him, Maroma pushed him aside, raising her arms across as she took the hit directly. The world crashed down on him. The one that he fought so hard to protect crumpled to the ground, never to stand up a</w:t>
-      </w:r>
-      <w:r>
-        <w:rPr>
-          <w:rFonts w:ascii="Trebuchet MS" w:eastAsia="Trebuchet MS" w:hAnsi="Trebuchet MS" w:cs="Trebuchet MS"/>
-          <w:sz w:val="20"/>
-        </w:rPr>
-        <w:t>gain. Her eyes were devoid of life and the blood spilled like water flowing out of a burst tank.</w:t>
+        <w:t>“Klavier, Vanros Klavier is my name. You’d better remember this because you’re going down by my hand later if now’s not the time.”</w:t>
+      </w:r>
+    </w:p>
+    <w:p>
+      <w:pPr>
+        <w:widowControl w:val="0"/>
+        <w:spacing w:before="80" w:after="180" w:line="360" w:lineRule="auto"/>
+      </w:pPr>
+      <w:r>
+        <w:rPr>
+          <w:rFonts w:ascii="Trebuchet MS" w:eastAsia="Trebuchet MS" w:hAnsi="Trebuchet MS" w:cs="Trebuchet MS"/>
+          <w:sz w:val="20"/>
+        </w:rPr>
+        <w:t>Just as it swung its spear towards him, Maroma pushed him aside, raising her arms across as she took the hit directly. The world crashed down on him. The one that he fought so hard to protect crumpled to the ground, never to stand up again. Her eyes were devoid of life and the blood spilled like water flowing out of a burst tank.</w:t>
       </w:r>
     </w:p>
     <w:p>
@@ -1518,21 +1349,7 @@
           <w:rFonts w:ascii="Trebuchet MS" w:eastAsia="Trebuchet MS" w:hAnsi="Trebuchet MS" w:cs="Trebuchet MS"/>
           <w:sz w:val="20"/>
         </w:rPr>
-        <w:t xml:space="preserve">Why did it do that? That was the question stuck in his mind as the tune ground to a halt. His vision </w:t>
-      </w:r>
-      <w:r>
-        <w:rPr>
-          <w:rFonts w:ascii="Trebuchet MS" w:eastAsia="Trebuchet MS" w:hAnsi="Trebuchet MS" w:cs="Trebuchet MS"/>
-          <w:sz w:val="20"/>
-        </w:rPr>
-        <w:t xml:space="preserve">was all watery and foggy when the completed track broke the illusion. He wiped on his eyes, staring back at a slightly wet long sleeve. It definitely was not fun reminding himself of all those moments but he somehow knew that his thoughts about his family </w:t>
-      </w:r>
-      <w:r>
-        <w:rPr>
-          <w:rFonts w:ascii="Trebuchet MS" w:eastAsia="Trebuchet MS" w:hAnsi="Trebuchet MS" w:cs="Trebuchet MS"/>
-          <w:sz w:val="20"/>
-        </w:rPr>
-        <w:t>was what kept him alive no matter how cruel the world was.</w:t>
+        <w:t>Why did it do that? That was the question stuck in his mind as the tune ground to a halt. His vision was all watery and foggy when the completed track broke the illusion. He wiped on his eyes, staring back at a slightly wet long sleeve. It definitely was not fun reminding himself of all those moments but he somehow knew that his thoughts about his family was what kept him alive no matter how cruel the world was.</w:t>
       </w:r>
     </w:p>
     <w:p>
@@ -1558,7 +1375,21 @@
           <w:rFonts w:ascii="Trebuchet MS" w:eastAsia="Trebuchet MS" w:hAnsi="Trebuchet MS" w:cs="Trebuchet MS"/>
           <w:sz w:val="20"/>
         </w:rPr>
-        <w:t>“I’ve got my moves,” Agent One shrugged. “So, shall we collaborate?”</w:t>
+        <w:t xml:space="preserve">“I’ve got my moves,” </w:t>
+      </w:r>
+      <w:r>
+        <w:rPr>
+          <w:rFonts w:ascii="Trebuchet MS" w:eastAsia="Trebuchet MS" w:hAnsi="Trebuchet MS" w:cs="Trebuchet MS"/>
+          <w:sz w:val="20"/>
+        </w:rPr>
+        <w:t>Klavier</w:t>
+      </w:r>
+      <w:r>
+        <w:rPr>
+          <w:rFonts w:ascii="Trebuchet MS" w:eastAsia="Trebuchet MS" w:hAnsi="Trebuchet MS" w:cs="Trebuchet MS"/>
+          <w:sz w:val="20"/>
+        </w:rPr>
+        <w:t xml:space="preserve"> shrugged. “So, shall we collaborate?”</w:t>
       </w:r>
     </w:p>
     <w:p>
@@ -1597,30 +1428,7 @@
           <w:rFonts w:ascii="Trebuchet MS" w:eastAsia="Trebuchet MS" w:hAnsi="Trebuchet MS" w:cs="Trebuchet MS"/>
           <w:sz w:val="20"/>
         </w:rPr>
-        <w:t>“Its</w:t>
-      </w:r>
-      <w:r>
-        <w:rPr>
-          <w:rFonts w:ascii="Trebuchet MS" w:eastAsia="Trebuchet MS" w:hAnsi="Trebuchet MS" w:cs="Trebuchet MS"/>
-          <w:sz w:val="20"/>
-        </w:rPr>
-        <w:t xml:space="preserve"> fine, Karl,” Klavier</w:t>
-      </w:r>
-      <w:bookmarkStart w:id="0" w:name="_GoBack"/>
-      <w:bookmarkEnd w:id="0"/>
-      <w:r>
-        <w:rPr>
-          <w:rFonts w:ascii="Trebuchet MS" w:eastAsia="Trebuchet MS" w:hAnsi="Trebuchet MS" w:cs="Trebuchet MS"/>
-          <w:sz w:val="20"/>
-        </w:rPr>
-        <w:t xml:space="preserve"> said as he packed up. “Best not to force her if she doesn’t want. I’ll </w:t>
-      </w:r>
-      <w:r>
-        <w:rPr>
-          <w:rFonts w:ascii="Trebuchet MS" w:eastAsia="Trebuchet MS" w:hAnsi="Trebuchet MS" w:cs="Trebuchet MS"/>
-          <w:sz w:val="20"/>
-        </w:rPr>
-        <w:t>just look for another group. In that case, thank you for your time,” he bowed as he took his leave.</w:t>
+        <w:t>“Its fine, Karl,” Klavier said as he packed up. “Best not to force her if she doesn’t want. I’ll just look for another group. In that case, thank you for your time,” he bowed as he took his leave.</w:t>
       </w:r>
     </w:p>
     <w:p>
@@ -1659,48 +1467,41 @@
           <w:rFonts w:ascii="Trebuchet MS" w:eastAsia="Trebuchet MS" w:hAnsi="Trebuchet MS" w:cs="Trebuchet MS"/>
           <w:sz w:val="20"/>
         </w:rPr>
-        <w:t>“We’ll t</w:t>
-      </w:r>
-      <w:r>
-        <w:rPr>
-          <w:rFonts w:ascii="Trebuchet MS" w:eastAsia="Trebuchet MS" w:hAnsi="Trebuchet MS" w:cs="Trebuchet MS"/>
-          <w:sz w:val="20"/>
-        </w:rPr>
-        <w:t>ake you in, but you better deliver the same kind of performance on the actual day or else you’re dead meat!”</w:t>
-      </w:r>
-    </w:p>
-    <w:p>
-      <w:pPr>
-        <w:widowControl w:val="0"/>
-        <w:spacing w:before="80" w:after="180" w:line="360" w:lineRule="auto"/>
-      </w:pPr>
+        <w:t>“We’ll take you in, but you better deliver the same kind of performance on the actual day or else you’re dead meat!”</w:t>
+      </w:r>
+    </w:p>
+    <w:p>
+      <w:pPr>
+        <w:widowControl w:val="0"/>
+        <w:spacing w:before="80" w:after="180" w:line="360" w:lineRule="auto"/>
+      </w:pPr>
+      <w:r>
+        <w:rPr>
+          <w:rFonts w:ascii="Trebuchet MS" w:eastAsia="Trebuchet MS" w:hAnsi="Trebuchet MS" w:cs="Trebuchet MS"/>
+          <w:sz w:val="20"/>
+        </w:rPr>
+        <w:t>He raised both eyebrows as the band group roused in applause.</w:t>
+      </w:r>
+    </w:p>
+    <w:p>
+      <w:pPr>
+        <w:widowControl w:val="0"/>
+        <w:spacing w:before="80" w:after="180" w:line="360" w:lineRule="auto"/>
+      </w:pPr>
+      <w:r>
+        <w:rPr>
+          <w:rFonts w:ascii="Trebuchet MS" w:eastAsia="Trebuchet MS" w:hAnsi="Trebuchet MS" w:cs="Trebuchet MS"/>
+          <w:sz w:val="20"/>
+        </w:rPr>
+        <w:t xml:space="preserve">“You’d better be here the first thing in the morning,” Seria shouted as he pushed the door open. “I </w:t>
+      </w:r>
       <w:r>
         <w:rPr>
           <w:rFonts w:ascii="Trebuchet MS" w:eastAsia="Trebuchet MS" w:hAnsi="Trebuchet MS" w:cs="Trebuchet MS"/>
           <w:sz w:val="20"/>
         </w:rPr>
         <w:lastRenderedPageBreak/>
-        <w:t>He raised both eyebrows as the band group roused in applause.</w:t>
-      </w:r>
-    </w:p>
-    <w:p>
-      <w:pPr>
-        <w:widowControl w:val="0"/>
-        <w:spacing w:before="80" w:after="180" w:line="360" w:lineRule="auto"/>
-      </w:pPr>
-      <w:r>
-        <w:rPr>
-          <w:rFonts w:ascii="Trebuchet MS" w:eastAsia="Trebuchet MS" w:hAnsi="Trebuchet MS" w:cs="Trebuchet MS"/>
-          <w:sz w:val="20"/>
-        </w:rPr>
-        <w:t>“You’d better be here the first thing in the morning,” Seria shouted as he pushed the</w:t>
-      </w:r>
-      <w:r>
-        <w:rPr>
-          <w:rFonts w:ascii="Trebuchet MS" w:eastAsia="Trebuchet MS" w:hAnsi="Trebuchet MS" w:cs="Trebuchet MS"/>
-          <w:sz w:val="20"/>
-        </w:rPr>
-        <w:t xml:space="preserve"> door open. “I won’t tolerate late-comers!”</w:t>
+        <w:t>won’t tolerate late-comers!”</w:t>
       </w:r>
     </w:p>
     <w:p>

</xml_diff>